<commit_message>
Improved formatting for "6. Methods"
</commit_message>
<xml_diff>
--- a/Courses/Software-Sciences/Module-1-OOP-New/06-Methods/06-Methods-Exercises.docx
+++ b/Courses/Software-Sciences/Module-1-OOP-New/06-Methods/06-Methods-Exercises.docx
@@ -63,7 +63,14 @@
           <w:rFonts w:eastAsia="Times New Roman" w:cs="Arial"/>
           <w:lang w:val="bg-BG"/>
         </w:rPr>
-        <w:t>Тествайте решенията си в</w:t>
+        <w:t>Можете да тествате</w:t>
+      </w:r>
+      <w:r>
+        <w:rPr>
+          <w:rFonts w:eastAsia="Times New Roman" w:cs="Arial"/>
+          <w:lang w:val="bg-BG"/>
+        </w:rPr>
+        <w:t xml:space="preserve"> решенията си в</w:t>
       </w:r>
       <w:r>
         <w:t xml:space="preserve"> </w:t>
@@ -198,7 +205,23 @@
           <w:bCs/>
           <w:lang w:val="bg-BG"/>
         </w:rPr>
-        <w:t>отпечатва съответната оценка с думи:</w:t>
+        <w:t xml:space="preserve">отпечатва </w:t>
+      </w:r>
+      <w:r>
+        <w:rPr>
+          <w:b/>
+          <w:bCs/>
+          <w:lang w:val="bg-BG"/>
+        </w:rPr>
+        <w:t>съответната оценка</w:t>
+      </w:r>
+      <w:r>
+        <w:rPr>
+          <w:b/>
+          <w:bCs/>
+          <w:lang w:val="bg-BG"/>
+        </w:rPr>
+        <w:t xml:space="preserve"> с думи:</w:t>
       </w:r>
     </w:p>
     <w:p>
@@ -849,8 +872,7 @@
     <w:p>
       <w:pPr>
         <w:rPr>
-          <w:b/>
-          <w:bCs/>
+          <w:lang w:val="bg-BG"/>
         </w:rPr>
       </w:pPr>
       <w:r>
@@ -916,12 +938,18 @@
       </w:r>
       <w:r>
         <w:rPr>
-          <w:b/>
-          <w:bCs/>
           <w:lang w:val="bg-BG"/>
         </w:rPr>
         <w:t>:</w:t>
       </w:r>
+    </w:p>
+    <w:p>
+      <w:pPr>
+        <w:rPr>
+          <w:b/>
+          <w:bCs/>
+        </w:rPr>
+      </w:pPr>
     </w:p>
     <w:p>
       <w:pPr>
@@ -1234,7 +1262,20 @@
         <w:rPr>
           <w:noProof/>
         </w:rPr>
-        <w:t>” or “</w:t>
+        <w:t xml:space="preserve">” </w:t>
+      </w:r>
+      <w:r>
+        <w:rPr>
+          <w:noProof/>
+          <w:lang w:val="bg-BG"/>
+        </w:rPr>
+        <w:t>или</w:t>
+      </w:r>
+      <w:r>
+        <w:rPr>
+          <w:noProof/>
+        </w:rPr>
+        <w:t xml:space="preserve"> “</w:t>
       </w:r>
       <w:r>
         <w:rPr>
@@ -1652,11 +1693,33 @@
       </w:pPr>
       <w:r>
         <w:rPr>
-          <w:b/>
-          <w:bCs/>
-          <w:lang w:val="bg-BG"/>
-        </w:rPr>
-        <w:t xml:space="preserve">Прочетете командата </w:t>
+          <w:lang w:val="bg-BG"/>
+        </w:rPr>
+        <w:t>Прочетете</w:t>
+      </w:r>
+      <w:r>
+        <w:rPr>
+          <w:b/>
+          <w:bCs/>
+          <w:lang w:val="bg-BG"/>
+        </w:rPr>
+        <w:t xml:space="preserve"> </w:t>
+      </w:r>
+      <w:r>
+        <w:rPr>
+          <w:b/>
+          <w:bCs/>
+          <w:lang w:val="bg-BG"/>
+        </w:rPr>
+        <w:t>командата</w:t>
+      </w:r>
+      <w:r>
+        <w:rPr>
+          <w:b/>
+          <w:bCs/>
+          <w:lang w:val="bg-BG"/>
+        </w:rPr>
+        <w:t xml:space="preserve"> </w:t>
       </w:r>
       <w:r>
         <w:rPr>
@@ -2428,12 +2491,19 @@
       </w:r>
       <w:r>
         <w:rPr>
-          <w:b/>
-          <w:bCs/>
-          <w:noProof/>
-          <w:lang w:val="bg-BG"/>
-        </w:rPr>
-        <w:t xml:space="preserve">зададено начало </w:t>
+          <w:noProof/>
+          <w:lang w:val="bg-BG"/>
+        </w:rPr>
+        <w:t>зададено</w:t>
+      </w:r>
+      <w:r>
+        <w:rPr>
+          <w:b/>
+          <w:bCs/>
+          <w:noProof/>
+          <w:lang w:val="bg-BG"/>
+        </w:rPr>
+        <w:t xml:space="preserve"> начало </w:t>
       </w:r>
       <w:r>
         <w:rPr>
@@ -2444,12 +2514,19 @@
       </w:r>
       <w:r>
         <w:rPr>
-          <w:b/>
-          <w:bCs/>
-          <w:noProof/>
-          <w:lang w:val="bg-BG"/>
-        </w:rPr>
-        <w:t>зададен край</w:t>
+          <w:noProof/>
+          <w:lang w:val="bg-BG"/>
+        </w:rPr>
+        <w:t>зададен</w:t>
+      </w:r>
+      <w:r>
+        <w:rPr>
+          <w:b/>
+          <w:bCs/>
+          <w:noProof/>
+          <w:lang w:val="bg-BG"/>
+        </w:rPr>
+        <w:t xml:space="preserve"> край</w:t>
       </w:r>
       <w:r>
         <w:rPr>
@@ -2614,35 +2691,61 @@
           <w:noProof/>
           <w:lang w:val="bg-BG"/>
         </w:rPr>
-        <w:t>Помислете как можете, за да решите задачата.</w:t>
-      </w:r>
-    </w:p>
-    <w:p>
-      <w:pPr>
-        <w:pStyle w:val="ListParagraph"/>
-        <w:numPr>
-          <w:ilvl w:val="0"/>
-          <w:numId w:val="9"/>
-        </w:numPr>
-        <w:spacing w:line="240" w:lineRule="auto"/>
-        <w:rPr>
-          <w:noProof/>
-          <w:lang w:val="bg-BG"/>
-        </w:rPr>
-      </w:pPr>
-      <w:r>
-        <w:rPr>
-          <w:noProof/>
-          <w:lang w:val="bg-BG"/>
-        </w:rPr>
-        <w:t xml:space="preserve">Един от начините </w:t>
-      </w:r>
-      <w:r>
-        <w:rPr>
-          <w:noProof/>
-          <w:lang w:val="bg-BG"/>
-        </w:rPr>
-        <w:t xml:space="preserve">да използвате метода </w:t>
+        <w:t>Един от начините</w:t>
+      </w:r>
+      <w:r>
+        <w:rPr>
+          <w:noProof/>
+          <w:lang w:val="bg-BG"/>
+        </w:rPr>
+        <w:t xml:space="preserve"> да решите задачата </w:t>
+      </w:r>
+      <w:r>
+        <w:rPr>
+          <w:noProof/>
+          <w:lang w:val="bg-BG"/>
+        </w:rPr>
+        <w:t xml:space="preserve">е като създадете </w:t>
+      </w:r>
+      <w:r>
+        <w:rPr>
+          <w:b/>
+          <w:bCs/>
+          <w:noProof/>
+          <w:lang w:val="bg-BG"/>
+        </w:rPr>
+        <w:t>два</w:t>
+      </w:r>
+      <w:r>
+        <w:rPr>
+          <w:noProof/>
+          <w:lang w:val="bg-BG"/>
+        </w:rPr>
+        <w:t xml:space="preserve"> </w:t>
+      </w:r>
+      <w:r>
+        <w:rPr>
+          <w:b/>
+          <w:bCs/>
+          <w:noProof/>
+        </w:rPr>
+        <w:t xml:space="preserve">for </w:t>
+      </w:r>
+      <w:r>
+        <w:rPr>
+          <w:b/>
+          <w:bCs/>
+          <w:noProof/>
+          <w:lang w:val="bg-BG"/>
+        </w:rPr>
+        <w:t>цикъла</w:t>
+      </w:r>
+      <w:r>
+        <w:rPr>
+          <w:noProof/>
+          <w:lang w:val="bg-BG"/>
+        </w:rPr>
+        <w:t xml:space="preserve">, които използват метода </w:t>
       </w:r>
       <w:r>
         <w:rPr>
@@ -2657,47 +2760,7 @@
           <w:noProof/>
           <w:lang w:val="bg-BG"/>
         </w:rPr>
-        <w:t>, за да решите задачата,</w:t>
-      </w:r>
-      <w:r>
-        <w:rPr>
-          <w:noProof/>
-          <w:lang w:val="bg-BG"/>
-        </w:rPr>
-        <w:t xml:space="preserve"> е като създадете </w:t>
-      </w:r>
-      <w:r>
-        <w:rPr>
-          <w:b/>
-          <w:bCs/>
-          <w:noProof/>
-          <w:lang w:val="bg-BG"/>
-        </w:rPr>
-        <w:t>два</w:t>
-      </w:r>
-      <w:r>
-        <w:rPr>
-          <w:noProof/>
-          <w:lang w:val="bg-BG"/>
-        </w:rPr>
-        <w:t xml:space="preserve"> </w:t>
-      </w:r>
-      <w:r>
-        <w:rPr>
-          <w:b/>
-          <w:bCs/>
-          <w:noProof/>
-        </w:rPr>
-        <w:t xml:space="preserve">for </w:t>
-      </w:r>
-      <w:r>
-        <w:rPr>
-          <w:b/>
-          <w:bCs/>
-          <w:noProof/>
-          <w:lang w:val="bg-BG"/>
-        </w:rPr>
-        <w:t>цикъла:</w:t>
+        <w:t>.</w:t>
       </w:r>
     </w:p>
     <w:p>
@@ -2933,11 +2996,6 @@
       </w:r>
     </w:p>
     <w:p>
-      <w:pPr>
-        <w:rPr>
-          <w:lang w:val="bg-BG"/>
-        </w:rPr>
-      </w:pPr>
       <w:r>
         <w:rPr>
           <w:lang w:val="bg-BG"/>
@@ -2954,9 +3012,17 @@
       </w:r>
       <w:r>
         <w:rPr>
-          <w:lang w:val="bg-BG"/>
-        </w:rPr>
-        <w:t>лицето на правоъгълник при зададен</w:t>
+          <w:b/>
+          <w:bCs/>
+          <w:lang w:val="bg-BG"/>
+        </w:rPr>
+        <w:t>лицето на правоъгълник</w:t>
+      </w:r>
+      <w:r>
+        <w:rPr>
+          <w:lang w:val="bg-BG"/>
+        </w:rPr>
+        <w:t xml:space="preserve"> при зададен</w:t>
       </w:r>
       <w:r>
         <w:rPr>
@@ -2966,6 +3032,8 @@
       </w:r>
       <w:r>
         <w:rPr>
+          <w:b/>
+          <w:bCs/>
           <w:lang w:val="bg-BG"/>
         </w:rPr>
         <w:t>височина</w:t>
@@ -2974,8 +3042,29 @@
         <w:rPr>
           <w:lang w:val="bg-BG"/>
         </w:rPr>
-        <w:t xml:space="preserve"> и ширина:</w:t>
-      </w:r>
+        <w:t xml:space="preserve"> и </w:t>
+      </w:r>
+      <w:r>
+        <w:rPr>
+          <w:b/>
+          <w:bCs/>
+          <w:lang w:val="bg-BG"/>
+        </w:rPr>
+        <w:t>ширина</w:t>
+      </w:r>
+      <w:r>
+        <w:t>.</w:t>
+      </w:r>
+    </w:p>
+    <w:p>
+      <w:pPr>
+        <w:pStyle w:val="Heading3"/>
+        <w:spacing w:line="240" w:lineRule="auto"/>
+        <w:rPr>
+          <w:noProof/>
+          <w:lang w:val="bg-BG"/>
+        </w:rPr>
+      </w:pPr>
     </w:p>
     <w:p>
       <w:pPr>
@@ -3623,7 +3712,21 @@
         <w:rPr>
           <w:lang w:val="bg-BG"/>
         </w:rPr>
-        <w:t xml:space="preserve">което означава броя повторения. Методът трябва да </w:t>
+        <w:t xml:space="preserve">което означава </w:t>
+      </w:r>
+      <w:r>
+        <w:rPr>
+          <w:b/>
+          <w:bCs/>
+          <w:lang w:val="bg-BG"/>
+        </w:rPr>
+        <w:t>броя повторения</w:t>
+      </w:r>
+      <w:r>
+        <w:rPr>
+          <w:lang w:val="bg-BG"/>
+        </w:rPr>
+        <w:t xml:space="preserve">. Методът трябва да </w:t>
       </w:r>
       <w:r>
         <w:rPr>
@@ -3652,6 +3755,16 @@
         </w:rPr>
         <w:t>пъти.</w:t>
       </w:r>
+    </w:p>
+    <w:p>
+      <w:pPr>
+        <w:pStyle w:val="Heading3"/>
+        <w:spacing w:line="240" w:lineRule="auto"/>
+        <w:rPr>
+          <w:noProof/>
+          <w:lang w:val="bg-BG"/>
+        </w:rPr>
+      </w:pPr>
     </w:p>
     <w:p>
       <w:pPr>
@@ -4022,6 +4135,7 @@
           <w:noProof/>
           <w:lang w:eastAsia="bg-BG"/>
         </w:rPr>
+        <w:lastRenderedPageBreak/>
         <w:drawing>
           <wp:inline distT="0" distB="0" distL="0" distR="0" wp14:anchorId="24B6F7B2" wp14:editId="1A491CB7">
             <wp:extent cx="4219575" cy="1963274"/>
@@ -4088,7 +4202,6 @@
           <w:noProof/>
           <w:lang w:val="bg-BG"/>
         </w:rPr>
-        <w:lastRenderedPageBreak/>
         <w:t xml:space="preserve">В метода </w:t>
       </w:r>
       <w:r>
@@ -4166,11 +4279,6 @@
       </w:r>
     </w:p>
     <w:p>
-      <w:pPr>
-        <w:rPr>
-          <w:lang w:val="bg-BG"/>
-        </w:rPr>
-      </w:pPr>
       <w:r>
         <w:rPr>
           <w:lang w:val="bg-BG"/>
@@ -4181,15 +4289,38 @@
         <w:rPr>
           <w:lang w:val="bg-BG"/>
         </w:rPr>
-        <w:t xml:space="preserve"> (база)</w:t>
-      </w:r>
-      <w:r>
-        <w:rPr>
-          <w:lang w:val="bg-BG"/>
-        </w:rPr>
-        <w:t>, повдигнато на определена степен:</w:t>
-      </w:r>
-    </w:p>
+        <w:t xml:space="preserve"> </w:t>
+      </w:r>
+      <w:r>
+        <w:t xml:space="preserve"> - </w:t>
+      </w:r>
+      <w:r>
+        <w:rPr>
+          <w:b/>
+          <w:bCs/>
+          <w:lang w:val="bg-BG"/>
+        </w:rPr>
+        <w:t>база</w:t>
+      </w:r>
+      <w:r>
+        <w:rPr>
+          <w:lang w:val="bg-BG"/>
+        </w:rPr>
+        <w:t xml:space="preserve">, повдигнато на определена </w:t>
+      </w:r>
+      <w:r>
+        <w:rPr>
+          <w:b/>
+          <w:bCs/>
+          <w:lang w:val="bg-BG"/>
+        </w:rPr>
+        <w:t>степен</w:t>
+      </w:r>
+      <w:r>
+        <w:t>.</w:t>
+      </w:r>
+    </w:p>
+    <w:p/>
     <w:p>
       <w:pPr>
         <w:pStyle w:val="Heading3"/>
@@ -4521,16 +4652,24 @@
           <w:noProof/>
           <w:lang w:val="bg-BG"/>
         </w:rPr>
-        <w:t xml:space="preserve"> – </w:t>
-      </w:r>
-      <w:r>
-        <w:rPr>
-          <w:b/>
-          <w:bCs/>
-          <w:noProof/>
-          <w:lang w:val="bg-BG"/>
-        </w:rPr>
-        <w:t xml:space="preserve">числото (базата) </w:t>
+        <w:t xml:space="preserve"> –</w:t>
+      </w:r>
+      <w:r>
+        <w:rPr>
+          <w:b/>
+          <w:bCs/>
+          <w:noProof/>
+        </w:rPr>
+        <w:t xml:space="preserve"> </w:t>
+      </w:r>
+      <w:r>
+        <w:rPr>
+          <w:b/>
+          <w:bCs/>
+          <w:noProof/>
+          <w:lang w:val="bg-BG"/>
+        </w:rPr>
+        <w:t xml:space="preserve">базата </w:t>
       </w:r>
       <w:r>
         <w:rPr>
@@ -5110,7 +5249,6 @@
                 <w:rFonts w:ascii="Consolas" w:hAnsi="Consolas"/>
                 <w:noProof/>
               </w:rPr>
-              <w:lastRenderedPageBreak/>
               <w:t>string</w:t>
             </w:r>
           </w:p>
@@ -5171,6 +5309,20 @@
         </w:tc>
       </w:tr>
     </w:tbl>
+    <w:p>
+      <w:pPr>
+        <w:pStyle w:val="Heading2"/>
+        <w:numPr>
+          <w:ilvl w:val="0"/>
+          <w:numId w:val="0"/>
+        </w:numPr>
+        <w:spacing w:line="240" w:lineRule="auto"/>
+        <w:ind w:left="360"/>
+        <w:rPr>
+          <w:noProof/>
+        </w:rPr>
+      </w:pPr>
+    </w:p>
     <w:p>
       <w:pPr>
         <w:pStyle w:val="Heading2"/>
@@ -6454,7 +6606,6 @@
           <w:noProof/>
           <w:lang w:eastAsia="bg-BG"/>
         </w:rPr>
-        <w:lastRenderedPageBreak/>
         <w:drawing>
           <wp:inline distT="0" distB="0" distL="0" distR="0" wp14:anchorId="4ABD7790" wp14:editId="61A0B4D7">
             <wp:extent cx="5653088" cy="1965649"/>
@@ -6951,7 +7102,7 @@
           <w:noProof/>
           <w:lang w:val="bg-BG"/>
         </w:rPr>
-        <w:t>Брой на гласните букви.</w:t>
+        <w:t>Брой на гласните букви</w:t>
       </w:r>
     </w:p>
     <w:p>
@@ -7236,18 +7387,32 @@
     <w:p>
       <w:pPr>
         <w:pStyle w:val="Heading2"/>
+        <w:numPr>
+          <w:ilvl w:val="0"/>
+          <w:numId w:val="0"/>
+        </w:numPr>
         <w:spacing w:line="240" w:lineRule="auto"/>
-        <w:rPr>
-          <w:noProof/>
-          <w:lang w:val="bg-BG"/>
-        </w:rPr>
-      </w:pPr>
-      <w:r>
-        <w:rPr>
-          <w:noProof/>
-          <w:lang w:val="bg-BG"/>
-        </w:rPr>
-        <w:lastRenderedPageBreak/>
+        <w:ind w:left="360"/>
+        <w:rPr>
+          <w:noProof/>
+          <w:lang w:val="bg-BG"/>
+        </w:rPr>
+      </w:pPr>
+    </w:p>
+    <w:p>
+      <w:pPr>
+        <w:pStyle w:val="Heading2"/>
+        <w:spacing w:line="240" w:lineRule="auto"/>
+        <w:rPr>
+          <w:noProof/>
+          <w:lang w:val="bg-BG"/>
+        </w:rPr>
+      </w:pPr>
+      <w:r>
+        <w:rPr>
+          <w:noProof/>
+          <w:lang w:val="bg-BG"/>
+        </w:rPr>
         <w:t>Символи в определен диапазон</w:t>
       </w:r>
     </w:p>
@@ -7750,11 +7915,17 @@
       </w:pPr>
       <w:r>
         <w:rPr>
-          <w:b/>
-          <w:bCs/>
-          <w:lang w:val="bg-BG"/>
-        </w:rPr>
-        <w:t xml:space="preserve">Дълга </w:t>
+          <w:lang w:val="bg-BG"/>
+        </w:rPr>
+        <w:t>Дълга</w:t>
+      </w:r>
+      <w:r>
+        <w:rPr>
+          <w:b/>
+          <w:bCs/>
+          <w:lang w:val="bg-BG"/>
+        </w:rPr>
+        <w:t xml:space="preserve"> </w:t>
       </w:r>
       <w:r>
         <w:rPr>
@@ -7977,7 +8148,23 @@
           <w:noProof/>
           <w:lang w:val="bg-BG"/>
         </w:rPr>
-        <w:t>, отпечатайте съобщение:</w:t>
+        <w:t xml:space="preserve">, </w:t>
+      </w:r>
+      <w:r>
+        <w:rPr>
+          <w:b/>
+          <w:bCs/>
+          <w:noProof/>
+          <w:lang w:val="bg-BG"/>
+        </w:rPr>
+        <w:t>отпечатайте</w:t>
+      </w:r>
+      <w:r>
+        <w:rPr>
+          <w:noProof/>
+          <w:lang w:val="bg-BG"/>
+        </w:rPr>
+        <w:t xml:space="preserve"> съобщение:</w:t>
       </w:r>
     </w:p>
     <w:p>
@@ -8392,6 +8579,15 @@
     </w:p>
     <w:p>
       <w:pPr>
+        <w:spacing w:line="240" w:lineRule="auto"/>
+        <w:rPr>
+          <w:noProof/>
+          <w:lang w:val="bg-BG"/>
+        </w:rPr>
+      </w:pPr>
+    </w:p>
+    <w:p>
+      <w:pPr>
         <w:pStyle w:val="Heading2"/>
         <w:spacing w:line="240" w:lineRule="auto"/>
         <w:rPr>
@@ -8404,7 +8600,6 @@
           <w:noProof/>
           <w:lang w:val="bg-BG"/>
         </w:rPr>
-        <w:lastRenderedPageBreak/>
         <w:t>Централен</w:t>
       </w:r>
       <w:r>
@@ -8513,7 +8708,13 @@
           <w:bCs/>
           <w:lang w:val="bg-BG"/>
         </w:rPr>
-        <w:t xml:space="preserve"> символа.</w:t>
+        <w:t xml:space="preserve"> символа</w:t>
+      </w:r>
+      <w:r>
+        <w:rPr>
+          <w:lang w:val="bg-BG"/>
+        </w:rPr>
+        <w:t>.</w:t>
       </w:r>
     </w:p>
     <w:p>
@@ -8872,7 +9073,21 @@
         <w:rPr>
           <w:lang w:val="bg-BG"/>
         </w:rPr>
-        <w:t xml:space="preserve">и отпечатайте </w:t>
+        <w:t xml:space="preserve">и </w:t>
+      </w:r>
+      <w:r>
+        <w:rPr>
+          <w:b/>
+          <w:bCs/>
+          <w:lang w:val="bg-BG"/>
+        </w:rPr>
+        <w:t>отпечатайте</w:t>
+      </w:r>
+      <w:r>
+        <w:rPr>
+          <w:lang w:val="bg-BG"/>
+        </w:rPr>
+        <w:t xml:space="preserve"> </w:t>
       </w:r>
       <w:r>
         <w:rPr>
@@ -9276,7 +9491,21 @@
         <w:rPr>
           <w:lang w:val="bg-BG"/>
         </w:rPr>
-        <w:t xml:space="preserve">е число, което се чете по един и същ начин </w:t>
+        <w:t xml:space="preserve">е число, което се </w:t>
+      </w:r>
+      <w:r>
+        <w:rPr>
+          <w:b/>
+          <w:bCs/>
+          <w:lang w:val="bg-BG"/>
+        </w:rPr>
+        <w:t>чете</w:t>
+      </w:r>
+      <w:r>
+        <w:rPr>
+          <w:lang w:val="bg-BG"/>
+        </w:rPr>
+        <w:t xml:space="preserve"> по един и същ начин </w:t>
       </w:r>
       <w:r>
         <w:rPr>
@@ -9353,7 +9582,21 @@
           <w:b/>
           <w:bCs/>
         </w:rPr>
-        <w:t>“End”</w:t>
+        <w:t>“E</w:t>
+      </w:r>
+      <w:r>
+        <w:rPr>
+          <w:b/>
+          <w:bCs/>
+        </w:rPr>
+        <w:t>ND</w:t>
+      </w:r>
+      <w:r>
+        <w:rPr>
+          <w:b/>
+          <w:bCs/>
+        </w:rPr>
+        <w:t>”</w:t>
       </w:r>
       <w:r>
         <w:t xml:space="preserve">. </w:t>
@@ -9952,18 +10195,32 @@
     <w:p>
       <w:pPr>
         <w:pStyle w:val="Heading2"/>
+        <w:numPr>
+          <w:ilvl w:val="0"/>
+          <w:numId w:val="0"/>
+        </w:numPr>
         <w:spacing w:line="240" w:lineRule="auto"/>
-        <w:rPr>
-          <w:noProof/>
-          <w:lang w:val="bg-BG"/>
-        </w:rPr>
-      </w:pPr>
-      <w:r>
-        <w:rPr>
-          <w:noProof/>
-          <w:lang w:val="bg-BG"/>
-        </w:rPr>
-        <w:lastRenderedPageBreak/>
+        <w:ind w:left="360"/>
+        <w:rPr>
+          <w:noProof/>
+          <w:lang w:val="bg-BG"/>
+        </w:rPr>
+      </w:pPr>
+    </w:p>
+    <w:p>
+      <w:pPr>
+        <w:pStyle w:val="Heading2"/>
+        <w:spacing w:line="240" w:lineRule="auto"/>
+        <w:rPr>
+          <w:noProof/>
+          <w:lang w:val="bg-BG"/>
+        </w:rPr>
+      </w:pPr>
+      <w:r>
+        <w:rPr>
+          <w:noProof/>
+          <w:lang w:val="bg-BG"/>
+        </w:rPr>
         <w:t>Топ число</w:t>
       </w:r>
     </w:p>
@@ -10664,17 +10921,19 @@
       </w:r>
       <w:r>
         <w:rPr>
-          <w:lang w:val="bg-BG"/>
-        </w:rPr>
-        <w:t xml:space="preserve">от </w:t>
-      </w:r>
-      <w:r>
-        <w:rPr>
-          <w:b/>
-          <w:bCs/>
-          <w:lang w:val="bg-BG"/>
-        </w:rPr>
-        <w:t xml:space="preserve">цели числа. </w:t>
+          <w:b/>
+          <w:bCs/>
+          <w:lang w:val="bg-BG"/>
+        </w:rPr>
+        <w:t>от цели</w:t>
+      </w:r>
+      <w:r>
+        <w:rPr>
+          <w:b/>
+          <w:bCs/>
+          <w:lang w:val="bg-BG"/>
+        </w:rPr>
+        <w:t xml:space="preserve"> числа. </w:t>
       </w:r>
       <w:r>
         <w:rPr>
@@ -10953,7 +11212,23 @@
           <w:noProof/>
           <w:lang w:val="bg-BG"/>
         </w:rPr>
-        <w:t xml:space="preserve">на максималния четен/нечетен елемент. Пример: </w:t>
+        <w:t xml:space="preserve">на </w:t>
+      </w:r>
+      <w:r>
+        <w:rPr>
+          <w:b/>
+          <w:noProof/>
+          <w:lang w:val="bg-BG"/>
+        </w:rPr>
+        <w:t>максималния</w:t>
+      </w:r>
+      <w:r>
+        <w:rPr>
+          <w:bCs/>
+          <w:noProof/>
+          <w:lang w:val="bg-BG"/>
+        </w:rPr>
+        <w:t xml:space="preserve"> четен/нечетен елемент. Пример: </w:t>
       </w:r>
       <w:r>
         <w:rPr>
@@ -10984,7 +11259,7 @@
         <w:rPr>
           <w:noProof/>
         </w:rPr>
-        <w:t>3</w:t>
+        <w:t>4</w:t>
       </w:r>
     </w:p>
     <w:p>
@@ -11065,7 +11340,23 @@
           <w:noProof/>
           <w:lang w:val="bg-BG"/>
         </w:rPr>
-        <w:t xml:space="preserve">на минималния четен/нечетен елемент. Пример: </w:t>
+        <w:t xml:space="preserve">на </w:t>
+      </w:r>
+      <w:r>
+        <w:rPr>
+          <w:b/>
+          <w:noProof/>
+          <w:lang w:val="bg-BG"/>
+        </w:rPr>
+        <w:t>минималния</w:t>
+      </w:r>
+      <w:r>
+        <w:rPr>
+          <w:bCs/>
+          <w:noProof/>
+          <w:lang w:val="bg-BG"/>
+        </w:rPr>
+        <w:t xml:space="preserve"> четен/нечетен елемент. Пример: </w:t>
       </w:r>
       <w:r>
         <w:rPr>
@@ -11114,7 +11405,13 @@
         <w:rPr>
           <w:noProof/>
         </w:rPr>
-        <w:t>: 4</w:t>
+        <w:t xml:space="preserve">: </w:t>
+      </w:r>
+      <w:r>
+        <w:rPr>
+          <w:noProof/>
+        </w:rPr>
+        <w:t>3</w:t>
       </w:r>
     </w:p>
     <w:p>
@@ -11330,14 +11627,15 @@
         <w:rPr>
           <w:noProof/>
         </w:rPr>
-        <w:t xml:space="preserve"> [</w:t>
-      </w:r>
-      <w:r>
-        <w:rPr>
-          <w:b/>
-          <w:noProof/>
-        </w:rPr>
-        <w:t>8, 2]</w:t>
+        <w:t xml:space="preserve"> </w:t>
+      </w:r>
+      <w:r>
+        <w:rPr>
+          <w:b/>
+          <w:bCs/>
+          <w:noProof/>
+        </w:rPr>
+        <w:t>[8, 2]</w:t>
       </w:r>
     </w:p>
     <w:p>
@@ -11421,7 +11719,7 @@
         <w:rPr>
           <w:noProof/>
         </w:rPr>
-        <w:t xml:space="preserve">elements -&gt; [1, 8, 2, 3] -&gt; </w:t>
+        <w:t xml:space="preserve">-&gt; [1, 8, 2, 3] -&gt; </w:t>
       </w:r>
       <w:r>
         <w:rPr>
@@ -11447,14 +11745,15 @@
         <w:rPr>
           <w:noProof/>
         </w:rPr>
-        <w:t xml:space="preserve"> [</w:t>
-      </w:r>
-      <w:r>
-        <w:rPr>
-          <w:b/>
-          <w:noProof/>
-        </w:rPr>
-        <w:t>1, 3]</w:t>
+        <w:t xml:space="preserve"> </w:t>
+      </w:r>
+      <w:r>
+        <w:rPr>
+          <w:b/>
+          <w:bCs/>
+          <w:noProof/>
+        </w:rPr>
+        <w:t>[1, 3]</w:t>
       </w:r>
     </w:p>
     <w:p>
@@ -11521,7 +11820,23 @@
           <w:noProof/>
           <w:lang w:val="bg-BG"/>
         </w:rPr>
-        <w:t xml:space="preserve"> масива, отпечатайте </w:t>
+        <w:t xml:space="preserve"> масива, </w:t>
+      </w:r>
+      <w:r>
+        <w:rPr>
+          <w:b/>
+          <w:bCs/>
+          <w:noProof/>
+          <w:lang w:val="bg-BG"/>
+        </w:rPr>
+        <w:t>отпечатайте</w:t>
+      </w:r>
+      <w:r>
+        <w:rPr>
+          <w:noProof/>
+          <w:lang w:val="bg-BG"/>
+        </w:rPr>
+        <w:t xml:space="preserve"> </w:t>
       </w:r>
       <w:r>
         <w:rPr>
@@ -11708,13 +12023,24 @@
           <w:lang w:val="bg-BG"/>
         </w:rPr>
       </w:pPr>
-      <w:r>
+    </w:p>
+    <w:p>
+      <w:pPr>
+        <w:pStyle w:val="Heading3"/>
+        <w:spacing w:before="0" w:after="0" w:line="240" w:lineRule="auto"/>
+        <w:jc w:val="both"/>
         <w:rPr>
           <w:rFonts w:eastAsia="MS Mincho"/>
           <w:noProof/>
           <w:lang w:val="bg-BG"/>
         </w:rPr>
-        <w:lastRenderedPageBreak/>
+      </w:pPr>
+      <w:r>
+        <w:rPr>
+          <w:rFonts w:eastAsia="MS Mincho"/>
+          <w:noProof/>
+          <w:lang w:val="bg-BG"/>
+        </w:rPr>
         <w:t>Вход</w:t>
       </w:r>
     </w:p>
@@ -11872,8 +12198,48 @@
         <w:rPr>
           <w:lang w:val="bg-BG"/>
         </w:rPr>
-        <w:t>Входните данни винаги ще бъдат валидни и в описания формат. Няма необходимост да ги проверявате експлицитно.</w:t>
-      </w:r>
+        <w:t xml:space="preserve">Входните данни винаги </w:t>
+      </w:r>
+      <w:r>
+        <w:rPr>
+          <w:b/>
+          <w:bCs/>
+          <w:lang w:val="bg-BG"/>
+        </w:rPr>
+        <w:t>ще бъдат</w:t>
+      </w:r>
+      <w:r>
+        <w:rPr>
+          <w:lang w:val="bg-BG"/>
+        </w:rPr>
+        <w:t xml:space="preserve"> </w:t>
+      </w:r>
+      <w:r>
+        <w:rPr>
+          <w:b/>
+          <w:bCs/>
+          <w:lang w:val="bg-BG"/>
+        </w:rPr>
+        <w:t>валидни</w:t>
+      </w:r>
+      <w:r>
+        <w:rPr>
+          <w:lang w:val="bg-BG"/>
+        </w:rPr>
+        <w:t xml:space="preserve"> и в описания формат. Няма необходимост да ги проверявате експлицитно.</w:t>
+      </w:r>
+    </w:p>
+    <w:p>
+      <w:pPr>
+        <w:pStyle w:val="Heading3"/>
+        <w:spacing w:before="0" w:after="0" w:line="240" w:lineRule="auto"/>
+        <w:jc w:val="both"/>
+        <w:rPr>
+          <w:rFonts w:eastAsia="MS Mincho"/>
+          <w:noProof/>
+          <w:lang w:val="bg-BG" w:eastAsia="ja-JP"/>
+        </w:rPr>
+      </w:pPr>
     </w:p>
     <w:p>
       <w:pPr>
@@ -12044,13 +12410,25 @@
           <w:lang w:val="bg-BG"/>
         </w:rPr>
       </w:pPr>
-      <w:r>
+    </w:p>
+    <w:p>
+      <w:pPr>
+        <w:pStyle w:val="Heading3"/>
+        <w:spacing w:before="0" w:after="0" w:line="240" w:lineRule="auto"/>
+        <w:jc w:val="both"/>
         <w:rPr>
           <w:rFonts w:eastAsia="MS Mincho"/>
           <w:noProof/>
           <w:lang w:val="bg-BG"/>
         </w:rPr>
-        <w:t>Ограничения</w:t>
+      </w:pPr>
+      <w:r>
+        <w:rPr>
+          <w:rFonts w:eastAsia="MS Mincho"/>
+          <w:noProof/>
+          <w:lang w:val="bg-BG"/>
+        </w:rPr>
+        <w:t>Забележки</w:t>
       </w:r>
     </w:p>
     <w:p>
@@ -12262,44 +12640,6 @@
           <w:lang w:val="bg-BG"/>
         </w:rPr>
         <w:t xml:space="preserve"> във входа.</w:t>
-      </w:r>
-    </w:p>
-    <w:p>
-      <w:pPr>
-        <w:pStyle w:val="ListParagraph"/>
-        <w:numPr>
-          <w:ilvl w:val="0"/>
-          <w:numId w:val="5"/>
-        </w:numPr>
-        <w:rPr>
-          <w:lang w:val="bg-BG"/>
-        </w:rPr>
-      </w:pPr>
-      <w:r>
-        <w:rPr>
-          <w:noProof/>
-          <w:lang w:val="bg-BG"/>
-        </w:rPr>
-        <w:t xml:space="preserve">Позволено време за изпълнение на програмата: </w:t>
-      </w:r>
-      <w:r>
-        <w:rPr>
-          <w:noProof/>
-        </w:rPr>
-        <w:t xml:space="preserve">0.1 </w:t>
-      </w:r>
-      <w:r>
-        <w:rPr>
-          <w:noProof/>
-          <w:lang w:val="bg-BG"/>
-        </w:rPr>
-        <w:t xml:space="preserve">секунда. Позволеня памет: </w:t>
-      </w:r>
-      <w:r>
-        <w:rPr>
-          <w:noProof/>
-        </w:rPr>
-        <w:t>16 MB.</w:t>
       </w:r>
     </w:p>
     <w:p>
@@ -13048,7 +13388,6 @@
                 <w:noProof/>
                 <w:lang w:val="bg-BG"/>
               </w:rPr>
-              <w:lastRenderedPageBreak/>
               <w:t>Вход</w:t>
             </w:r>
           </w:p>

</xml_diff>

<commit_message>
Fixed formatting for "6. Methods" exercises
</commit_message>
<xml_diff>
--- a/Courses/Software-Sciences/Module-1-OOP-New/06-Methods/06-Methods-Exercises.docx
+++ b/Courses/Software-Sciences/Module-1-OOP-New/06-Methods/06-Methods-Exercises.docx
@@ -42,7 +42,7 @@
     </w:p>
     <w:p>
       <w:pPr>
-        <w:spacing w:before="0" w:after="0"/>
+        <w:spacing w:after="0"/>
         <w:rPr>
           <w:rStyle w:val="Hyperlink"/>
           <w:noProof/>
@@ -308,7 +308,6 @@
     <w:p>
       <w:pPr>
         <w:pStyle w:val="Heading3"/>
-        <w:spacing w:line="240" w:lineRule="auto"/>
         <w:rPr>
           <w:noProof/>
           <w:lang w:val="bg-BG"/>
@@ -527,7 +526,6 @@
     <w:p>
       <w:pPr>
         <w:pStyle w:val="Heading3"/>
-        <w:spacing w:line="240" w:lineRule="auto"/>
         <w:rPr>
           <w:noProof/>
           <w:lang w:val="bg-BG"/>
@@ -816,6 +814,7 @@
           <w:noProof/>
           <w:lang w:val="bg-BG"/>
         </w:rPr>
+        <w:lastRenderedPageBreak/>
         <w:t>Знак на цели числа</w:t>
       </w:r>
     </w:p>
@@ -895,27 +894,17 @@
     </w:p>
     <w:p>
       <w:pPr>
-        <w:rPr>
-          <w:b/>
-          <w:bCs/>
-        </w:rPr>
-      </w:pPr>
-    </w:p>
-    <w:p>
-      <w:pPr>
         <w:pStyle w:val="Heading3"/>
-        <w:spacing w:line="240" w:lineRule="auto"/>
-        <w:rPr>
-          <w:noProof/>
-          <w:lang w:val="bg-BG"/>
-        </w:rPr>
-      </w:pPr>
-      <w:r>
-        <w:rPr>
-          <w:noProof/>
-          <w:lang w:val="bg-BG"/>
-        </w:rPr>
-        <w:lastRenderedPageBreak/>
+        <w:rPr>
+          <w:noProof/>
+          <w:lang w:val="bg-BG"/>
+        </w:rPr>
+      </w:pPr>
+      <w:r>
+        <w:rPr>
+          <w:noProof/>
+          <w:lang w:val="bg-BG"/>
+        </w:rPr>
         <w:t>Примери</w:t>
       </w:r>
       <w:r>
@@ -1316,7 +1305,6 @@
     <w:p>
       <w:pPr>
         <w:pStyle w:val="Heading3"/>
-        <w:spacing w:line="240" w:lineRule="auto"/>
         <w:rPr>
           <w:noProof/>
           <w:lang w:val="bg-BG"/>
@@ -1333,7 +1321,7 @@
     <w:tbl>
       <w:tblPr>
         <w:tblStyle w:val="TableGrid"/>
-        <w:tblW w:w="2096" w:type="dxa"/>
+        <w:tblW w:w="2524" w:type="dxa"/>
         <w:tblInd w:w="23" w:type="dxa"/>
         <w:tblCellMar>
           <w:top w:w="57" w:type="dxa"/>
@@ -1345,7 +1333,7 @@
       </w:tblPr>
       <w:tblGrid>
         <w:gridCol w:w="1259"/>
-        <w:gridCol w:w="837"/>
+        <w:gridCol w:w="1265"/>
       </w:tblGrid>
       <w:tr>
         <w:trPr>
@@ -1378,7 +1366,7 @@
         </w:tc>
         <w:tc>
           <w:tcPr>
-            <w:tcW w:w="837" w:type="dxa"/>
+            <w:tcW w:w="1265" w:type="dxa"/>
             <w:shd w:val="clear" w:color="auto" w:fill="D9D9D9" w:themeFill="background1" w:themeFillShade="D9"/>
           </w:tcPr>
           <w:p>
@@ -1465,7 +1453,7 @@
         </w:tc>
         <w:tc>
           <w:tcPr>
-            <w:tcW w:w="837" w:type="dxa"/>
+            <w:tcW w:w="1265" w:type="dxa"/>
           </w:tcPr>
           <w:p>
             <w:pPr>
@@ -1554,7 +1542,7 @@
         </w:tc>
         <w:tc>
           <w:tcPr>
-            <w:tcW w:w="837" w:type="dxa"/>
+            <w:tcW w:w="1265" w:type="dxa"/>
           </w:tcPr>
           <w:p>
             <w:pPr>
@@ -1583,7 +1571,6 @@
     <w:p>
       <w:pPr>
         <w:pStyle w:val="Heading3"/>
-        <w:spacing w:line="240" w:lineRule="auto"/>
         <w:rPr>
           <w:noProof/>
           <w:lang w:val="bg-BG"/>
@@ -1700,9 +1687,9 @@
           <w:lang w:eastAsia="bg-BG"/>
         </w:rPr>
         <w:drawing>
-          <wp:inline distT="0" distB="0" distL="0" distR="0" wp14:anchorId="6086FFB1" wp14:editId="360C15B9">
-            <wp:extent cx="3581400" cy="3043482"/>
-            <wp:effectExtent l="19050" t="19050" r="19050" b="24130"/>
+          <wp:inline distT="0" distB="0" distL="0" distR="0" wp14:anchorId="6086FFB1" wp14:editId="7DC09CCA">
+            <wp:extent cx="2978720" cy="2531323"/>
+            <wp:effectExtent l="12700" t="12700" r="19050" b="8890"/>
             <wp:docPr id="12" name="Картина 1" descr="Graphical user interface, text, application&#10;&#10;Description automatically generated"/>
             <wp:cNvGraphicFramePr>
               <a:graphicFrameLocks xmlns:a="http://schemas.openxmlformats.org/drawingml/2006/main" noChangeAspect="1"/>
@@ -1729,7 +1716,7 @@
                   <pic:spPr>
                     <a:xfrm>
                       <a:off x="0" y="0"/>
-                      <a:ext cx="3590324" cy="3051065"/>
+                      <a:ext cx="3042052" cy="2585143"/>
                     </a:xfrm>
                     <a:prstGeom prst="rect">
                       <a:avLst/>
@@ -1916,7 +1903,6 @@
     <w:p>
       <w:pPr>
         <w:pStyle w:val="Heading3"/>
-        <w:spacing w:after="120" w:line="240" w:lineRule="auto"/>
         <w:rPr>
           <w:noProof/>
           <w:lang w:val="bg-BG"/>
@@ -2284,7 +2270,6 @@
     <w:p>
       <w:pPr>
         <w:pStyle w:val="Heading3"/>
-        <w:spacing w:line="240" w:lineRule="auto"/>
         <w:rPr>
           <w:noProof/>
           <w:lang w:val="bg-BG"/>
@@ -2920,7 +2905,6 @@
     <w:p>
       <w:pPr>
         <w:pStyle w:val="Heading3"/>
-        <w:spacing w:line="240" w:lineRule="auto"/>
         <w:rPr>
           <w:noProof/>
           <w:lang w:val="bg-BG"/>
@@ -3156,7 +3140,6 @@
     <w:p>
       <w:pPr>
         <w:pStyle w:val="Heading3"/>
-        <w:spacing w:line="240" w:lineRule="auto"/>
         <w:rPr>
           <w:noProof/>
           <w:lang w:val="bg-BG"/>
@@ -3350,7 +3333,7 @@
           <w:ilvl w:val="0"/>
           <w:numId w:val="11"/>
         </w:numPr>
-        <w:spacing w:before="0" w:after="0" w:line="240" w:lineRule="auto"/>
+        <w:spacing w:after="0" w:line="240" w:lineRule="auto"/>
         <w:ind w:left="714" w:hanging="357"/>
         <w:rPr>
           <w:noProof/>
@@ -3412,7 +3395,7 @@
     <w:p>
       <w:pPr>
         <w:pStyle w:val="ListParagraph"/>
-        <w:spacing w:before="0" w:after="0" w:line="240" w:lineRule="auto"/>
+        <w:spacing w:after="0" w:line="240" w:lineRule="auto"/>
         <w:ind w:left="714"/>
         <w:rPr>
           <w:noProof/>
@@ -3422,7 +3405,7 @@
     </w:p>
     <w:p>
       <w:pPr>
-        <w:spacing w:before="0" w:after="0" w:line="240" w:lineRule="auto"/>
+        <w:spacing w:after="0" w:line="240" w:lineRule="auto"/>
         <w:ind w:left="357"/>
         <w:rPr>
           <w:noProof/>
@@ -3586,17 +3569,17 @@
     <w:p>
       <w:pPr>
         <w:pStyle w:val="Heading3"/>
-        <w:spacing w:line="240" w:lineRule="auto"/>
-        <w:rPr>
-          <w:noProof/>
-          <w:lang w:val="bg-BG"/>
-        </w:rPr>
-      </w:pPr>
-      <w:r>
-        <w:rPr>
-          <w:noProof/>
-          <w:lang w:val="bg-BG"/>
-        </w:rPr>
+        <w:rPr>
+          <w:noProof/>
+          <w:lang w:val="bg-BG"/>
+        </w:rPr>
+      </w:pPr>
+      <w:r>
+        <w:rPr>
+          <w:noProof/>
+          <w:lang w:val="bg-BG"/>
+        </w:rPr>
+        <w:lastRenderedPageBreak/>
         <w:t>Пример</w:t>
       </w:r>
       <w:r>
@@ -3767,7 +3750,6 @@
                 <w:bCs/>
                 <w:noProof/>
               </w:rPr>
-              <w:lastRenderedPageBreak/>
               <w:t>String</w:t>
             </w:r>
           </w:p>
@@ -3818,7 +3800,6 @@
     <w:p>
       <w:pPr>
         <w:pStyle w:val="Heading3"/>
-        <w:spacing w:line="240" w:lineRule="auto"/>
         <w:rPr>
           <w:noProof/>
           <w:lang w:val="bg-BG"/>
@@ -4114,7 +4095,6 @@
     <w:p>
       <w:pPr>
         <w:pStyle w:val="Heading3"/>
-        <w:spacing w:line="240" w:lineRule="auto"/>
         <w:rPr>
           <w:noProof/>
           <w:lang w:val="bg-BG"/>
@@ -4346,7 +4326,6 @@
     <w:p>
       <w:pPr>
         <w:pStyle w:val="Heading3"/>
-        <w:spacing w:line="240" w:lineRule="auto"/>
         <w:rPr>
           <w:noProof/>
           <w:lang w:val="bg-BG"/>
@@ -4367,7 +4346,7 @@
           <w:ilvl w:val="0"/>
           <w:numId w:val="10"/>
         </w:numPr>
-        <w:spacing w:before="0" w:after="0" w:line="240" w:lineRule="auto"/>
+        <w:spacing w:after="0" w:line="240" w:lineRule="auto"/>
         <w:ind w:left="714" w:hanging="357"/>
         <w:rPr>
           <w:noProof/>
@@ -4389,7 +4368,7 @@
           <w:ilvl w:val="0"/>
           <w:numId w:val="10"/>
         </w:numPr>
-        <w:spacing w:before="0" w:after="0" w:line="240" w:lineRule="auto"/>
+        <w:spacing w:after="0" w:line="240" w:lineRule="auto"/>
         <w:ind w:left="714" w:hanging="357"/>
         <w:rPr>
           <w:noProof/>
@@ -4513,6 +4492,7 @@
           <w:noProof/>
           <w:lang w:eastAsia="bg-BG"/>
         </w:rPr>
+        <w:lastRenderedPageBreak/>
         <w:drawing>
           <wp:inline distT="0" distB="0" distL="0" distR="0" wp14:anchorId="01DF630A" wp14:editId="71E71FD7">
             <wp:extent cx="4547512" cy="1420410"/>
@@ -4616,7 +4596,6 @@
           <w:noProof/>
           <w:lang w:val="bg-BG"/>
         </w:rPr>
-        <w:lastRenderedPageBreak/>
         <w:t>По-голяма стойност</w:t>
       </w:r>
       <w:r>
@@ -4756,7 +4735,6 @@
     <w:p>
       <w:pPr>
         <w:pStyle w:val="Heading3"/>
-        <w:spacing w:line="240" w:lineRule="auto"/>
         <w:rPr>
           <w:noProof/>
           <w:lang w:val="bg-BG"/>
@@ -5325,7 +5303,6 @@
     <w:p>
       <w:pPr>
         <w:pStyle w:val="Heading3"/>
-        <w:spacing w:line="240" w:lineRule="auto"/>
         <w:rPr>
           <w:noProof/>
           <w:lang w:val="bg-BG"/>
@@ -5727,6 +5704,7 @@
           <w:noProof/>
           <w:lang w:val="bg-BG"/>
         </w:rPr>
+        <w:lastRenderedPageBreak/>
         <w:t>Математически операции</w:t>
       </w:r>
     </w:p>
@@ -5967,7 +5945,6 @@
     <w:p>
       <w:pPr>
         <w:pStyle w:val="Heading3"/>
-        <w:spacing w:line="240" w:lineRule="auto"/>
         <w:rPr>
           <w:noProof/>
           <w:lang w:val="bg-BG"/>
@@ -6197,7 +6174,6 @@
                 <w:bCs/>
                 <w:noProof/>
               </w:rPr>
-              <w:lastRenderedPageBreak/>
               <w:t>8</w:t>
             </w:r>
           </w:p>
@@ -6221,7 +6197,6 @@
                 <w:bCs/>
                 <w:noProof/>
               </w:rPr>
-              <w:lastRenderedPageBreak/>
               <w:t>12</w:t>
             </w:r>
           </w:p>
@@ -6231,7 +6206,6 @@
     <w:p>
       <w:pPr>
         <w:pStyle w:val="Heading3"/>
-        <w:spacing w:line="240" w:lineRule="auto"/>
         <w:rPr>
           <w:noProof/>
           <w:lang w:val="bg-BG"/>
@@ -6417,7 +6391,6 @@
     <w:p>
       <w:pPr>
         <w:pStyle w:val="Heading3"/>
-        <w:spacing w:line="240" w:lineRule="auto"/>
         <w:rPr>
           <w:noProof/>
           <w:lang w:val="bg-BG"/>
@@ -6712,6 +6685,7 @@
                 <w:rFonts w:ascii="Consolas" w:eastAsia="Calibri" w:hAnsi="Consolas" w:cs="Times New Roman"/>
                 <w:noProof/>
               </w:rPr>
+              <w:lastRenderedPageBreak/>
               <w:t>21</w:t>
             </w:r>
           </w:p>
@@ -6751,6 +6725,7 @@
                 <w:bCs/>
                 <w:noProof/>
               </w:rPr>
+              <w:lastRenderedPageBreak/>
               <w:t>4</w:t>
             </w:r>
           </w:p>
@@ -6818,7 +6793,6 @@
     <w:p>
       <w:pPr>
         <w:pStyle w:val="Heading3"/>
-        <w:spacing w:line="240" w:lineRule="auto"/>
         <w:rPr>
           <w:noProof/>
           <w:lang w:val="bg-BG"/>
@@ -7060,7 +7034,6 @@
           <w:noProof/>
           <w:lang w:val="bg-BG"/>
         </w:rPr>
-        <w:lastRenderedPageBreak/>
         <w:t>Символи в определен диапазон</w:t>
       </w:r>
     </w:p>
@@ -7164,7 +7137,6 @@
     <w:p>
       <w:pPr>
         <w:pStyle w:val="Heading3"/>
-        <w:spacing w:line="240" w:lineRule="auto"/>
         <w:rPr>
           <w:noProof/>
           <w:lang w:val="bg-BG"/>
@@ -7860,17 +7832,17 @@
     <w:p>
       <w:pPr>
         <w:pStyle w:val="Heading3"/>
-        <w:spacing w:line="240" w:lineRule="auto"/>
-        <w:rPr>
-          <w:noProof/>
-          <w:lang w:val="bg-BG"/>
-        </w:rPr>
-      </w:pPr>
-      <w:r>
-        <w:rPr>
-          <w:noProof/>
-          <w:lang w:val="bg-BG"/>
-        </w:rPr>
+        <w:rPr>
+          <w:noProof/>
+          <w:lang w:val="bg-BG"/>
+        </w:rPr>
+      </w:pPr>
+      <w:r>
+        <w:rPr>
+          <w:noProof/>
+          <w:lang w:val="bg-BG"/>
+        </w:rPr>
+        <w:lastRenderedPageBreak/>
         <w:t>Примери</w:t>
       </w:r>
     </w:p>
@@ -8139,7 +8111,6 @@
     <w:p>
       <w:pPr>
         <w:pStyle w:val="Heading3"/>
-        <w:spacing w:line="240" w:lineRule="auto"/>
         <w:rPr>
           <w:noProof/>
           <w:lang w:val="bg-BG"/>
@@ -8319,18 +8290,16 @@
     <w:p>
       <w:pPr>
         <w:pStyle w:val="Heading3"/>
-        <w:spacing w:line="240" w:lineRule="auto"/>
-        <w:rPr>
-          <w:noProof/>
-          <w:lang w:val="bg-BG"/>
-        </w:rPr>
-      </w:pPr>
-      <w:r>
-        <w:rPr>
-          <w:noProof/>
-          <w:lang w:val="bg-BG"/>
-        </w:rPr>
-        <w:lastRenderedPageBreak/>
+        <w:rPr>
+          <w:noProof/>
+          <w:lang w:val="bg-BG"/>
+        </w:rPr>
+      </w:pPr>
+      <w:r>
+        <w:rPr>
+          <w:noProof/>
+          <w:lang w:val="bg-BG"/>
+        </w:rPr>
         <w:t>Примери</w:t>
       </w:r>
     </w:p>
@@ -8698,7 +8667,6 @@
     <w:p>
       <w:pPr>
         <w:pStyle w:val="Heading3"/>
-        <w:spacing w:line="240" w:lineRule="auto"/>
         <w:rPr>
           <w:noProof/>
           <w:lang w:val="bg-BG"/>
@@ -9219,18 +9187,27 @@
     </w:p>
     <w:p>
       <w:pPr>
+        <w:rPr>
+          <w:b/>
+          <w:bCs/>
+          <w:lang w:val="bg-BG"/>
+        </w:rPr>
+      </w:pPr>
+    </w:p>
+    <w:p>
+      <w:pPr>
         <w:pStyle w:val="Heading3"/>
-        <w:spacing w:line="240" w:lineRule="auto"/>
-        <w:rPr>
-          <w:noProof/>
-          <w:lang w:val="bg-BG"/>
-        </w:rPr>
-      </w:pPr>
-      <w:r>
-        <w:rPr>
-          <w:noProof/>
-          <w:lang w:val="bg-BG"/>
-        </w:rPr>
+        <w:rPr>
+          <w:noProof/>
+          <w:lang w:val="bg-BG"/>
+        </w:rPr>
+      </w:pPr>
+      <w:r>
+        <w:rPr>
+          <w:noProof/>
+          <w:lang w:val="bg-BG"/>
+        </w:rPr>
+        <w:lastRenderedPageBreak/>
         <w:t>Примери</w:t>
       </w:r>
     </w:p>
@@ -9988,7 +9965,6 @@
     <w:p>
       <w:pPr>
         <w:pStyle w:val="Heading3"/>
-        <w:spacing w:line="240" w:lineRule="auto"/>
         <w:rPr>
           <w:noProof/>
           <w:lang w:val="bg-BG"/>
@@ -10366,7 +10342,6 @@
                 <w:bCs/>
                 <w:noProof/>
               </w:rPr>
-              <w:lastRenderedPageBreak/>
               <w:t>97</w:t>
             </w:r>
           </w:p>
@@ -10386,7 +10361,6 @@
         <w:rPr>
           <w:noProof/>
         </w:rPr>
-        <w:lastRenderedPageBreak/>
         <w:t xml:space="preserve">* </w:t>
       </w:r>
       <w:r>
@@ -10514,7 +10488,7 @@
           <w:ilvl w:val="0"/>
           <w:numId w:val="8"/>
         </w:numPr>
-        <w:spacing w:before="0" w:after="200" w:line="240" w:lineRule="auto"/>
+        <w:spacing w:line="240" w:lineRule="auto"/>
         <w:jc w:val="both"/>
         <w:rPr>
           <w:noProof/>
@@ -10618,7 +10592,7 @@
           <w:ilvl w:val="1"/>
           <w:numId w:val="8"/>
         </w:numPr>
-        <w:spacing w:before="0" w:after="200" w:line="240" w:lineRule="auto"/>
+        <w:spacing w:line="240" w:lineRule="auto"/>
         <w:jc w:val="both"/>
         <w:rPr>
           <w:noProof/>
@@ -10675,7 +10649,7 @@
           <w:ilvl w:val="0"/>
           <w:numId w:val="8"/>
         </w:numPr>
-        <w:spacing w:before="0" w:after="200" w:line="240" w:lineRule="auto"/>
+        <w:spacing w:line="240" w:lineRule="auto"/>
         <w:jc w:val="both"/>
         <w:rPr>
           <w:noProof/>
@@ -10789,7 +10763,7 @@
           <w:ilvl w:val="0"/>
           <w:numId w:val="8"/>
         </w:numPr>
-        <w:spacing w:before="0" w:after="200" w:line="240" w:lineRule="auto"/>
+        <w:spacing w:line="240" w:lineRule="auto"/>
         <w:jc w:val="both"/>
         <w:rPr>
           <w:noProof/>
@@ -10941,7 +10915,7 @@
           <w:ilvl w:val="1"/>
           <w:numId w:val="8"/>
         </w:numPr>
-        <w:spacing w:before="0" w:after="200" w:line="240" w:lineRule="auto"/>
+        <w:spacing w:line="240" w:lineRule="auto"/>
         <w:jc w:val="both"/>
         <w:rPr>
           <w:noProof/>
@@ -11004,7 +10978,7 @@
           <w:ilvl w:val="1"/>
           <w:numId w:val="8"/>
         </w:numPr>
-        <w:spacing w:before="0" w:after="200" w:line="240" w:lineRule="auto"/>
+        <w:spacing w:line="240" w:lineRule="auto"/>
         <w:jc w:val="both"/>
         <w:rPr>
           <w:noProof/>
@@ -11059,7 +11033,7 @@
           <w:ilvl w:val="0"/>
           <w:numId w:val="8"/>
         </w:numPr>
-        <w:spacing w:before="0" w:after="200" w:line="240" w:lineRule="auto"/>
+        <w:spacing w:line="240" w:lineRule="auto"/>
         <w:jc w:val="both"/>
         <w:rPr>
           <w:noProof/>
@@ -11165,7 +11139,7 @@
           <w:ilvl w:val="0"/>
           <w:numId w:val="8"/>
         </w:numPr>
-        <w:spacing w:before="0" w:after="200" w:line="240" w:lineRule="auto"/>
+        <w:spacing w:line="240" w:lineRule="auto"/>
         <w:jc w:val="both"/>
         <w:rPr>
           <w:noProof/>
@@ -11283,7 +11257,7 @@
           <w:ilvl w:val="1"/>
           <w:numId w:val="8"/>
         </w:numPr>
-        <w:spacing w:before="0" w:after="200" w:line="240" w:lineRule="auto"/>
+        <w:spacing w:line="240" w:lineRule="auto"/>
         <w:jc w:val="both"/>
         <w:rPr>
           <w:noProof/>
@@ -11295,6 +11269,7 @@
           <w:noProof/>
           <w:lang w:val="bg-BG"/>
         </w:rPr>
+        <w:lastRenderedPageBreak/>
         <w:t xml:space="preserve">Ако </w:t>
       </w:r>
       <w:r>
@@ -11385,7 +11360,7 @@
           <w:ilvl w:val="1"/>
           <w:numId w:val="8"/>
         </w:numPr>
-        <w:spacing w:before="0" w:after="200" w:line="240" w:lineRule="auto"/>
+        <w:spacing w:line="240" w:lineRule="auto"/>
         <w:jc w:val="both"/>
         <w:rPr>
           <w:noProof/>
@@ -11491,7 +11466,7 @@
           <w:ilvl w:val="0"/>
           <w:numId w:val="8"/>
         </w:numPr>
-        <w:spacing w:before="0" w:after="200" w:line="240" w:lineRule="auto"/>
+        <w:spacing w:line="240" w:lineRule="auto"/>
         <w:jc w:val="both"/>
         <w:rPr>
           <w:noProof/>
@@ -11535,17 +11510,13 @@
     <w:p>
       <w:pPr>
         <w:pStyle w:val="Heading3"/>
-        <w:spacing w:before="0" w:after="0" w:line="240" w:lineRule="auto"/>
-        <w:jc w:val="both"/>
-        <w:rPr>
-          <w:rFonts w:eastAsia="MS Mincho"/>
-          <w:noProof/>
-          <w:lang w:val="bg-BG"/>
-        </w:rPr>
-      </w:pPr>
-      <w:r>
-        <w:rPr>
-          <w:rFonts w:eastAsia="MS Mincho"/>
+        <w:rPr>
+          <w:noProof/>
+          <w:lang w:val="bg-BG"/>
+        </w:rPr>
+      </w:pPr>
+      <w:r>
+        <w:rPr>
           <w:noProof/>
           <w:lang w:val="bg-BG"/>
         </w:rPr>
@@ -11740,17 +11711,13 @@
     <w:p>
       <w:pPr>
         <w:pStyle w:val="Heading3"/>
-        <w:spacing w:before="0" w:after="0" w:line="240" w:lineRule="auto"/>
-        <w:jc w:val="both"/>
-        <w:rPr>
-          <w:rFonts w:eastAsia="MS Mincho"/>
+        <w:rPr>
           <w:noProof/>
           <w:lang w:val="bg-BG" w:eastAsia="ja-JP"/>
         </w:rPr>
       </w:pPr>
       <w:r>
         <w:rPr>
-          <w:rFonts w:eastAsia="MS Mincho"/>
           <w:noProof/>
           <w:lang w:val="bg-BG" w:eastAsia="ja-JP"/>
         </w:rPr>
@@ -11898,17 +11865,13 @@
     <w:p>
       <w:pPr>
         <w:pStyle w:val="Heading3"/>
-        <w:spacing w:before="0" w:after="0" w:line="240" w:lineRule="auto"/>
-        <w:jc w:val="both"/>
-        <w:rPr>
-          <w:rFonts w:eastAsia="MS Mincho"/>
-          <w:noProof/>
-          <w:lang w:val="bg-BG"/>
-        </w:rPr>
-      </w:pPr>
-      <w:r>
-        <w:rPr>
-          <w:rFonts w:eastAsia="MS Mincho"/>
+        <w:rPr>
+          <w:noProof/>
+          <w:lang w:val="bg-BG"/>
+        </w:rPr>
+      </w:pPr>
+      <w:r>
+        <w:rPr>
           <w:noProof/>
           <w:lang w:val="bg-BG"/>
         </w:rPr>
@@ -12129,21 +12092,16 @@
     <w:p>
       <w:pPr>
         <w:pStyle w:val="Heading3"/>
-        <w:spacing w:before="0" w:line="240" w:lineRule="auto"/>
-        <w:jc w:val="both"/>
-        <w:rPr>
-          <w:rFonts w:eastAsia="MS Mincho"/>
+        <w:rPr>
           <w:noProof/>
           <w:lang w:val="bg-BG" w:eastAsia="ja-JP"/>
         </w:rPr>
       </w:pPr>
       <w:r>
         <w:rPr>
-          <w:rFonts w:eastAsia="MS Mincho"/>
           <w:noProof/>
           <w:lang w:val="bg-BG" w:eastAsia="ja-JP"/>
         </w:rPr>
-        <w:lastRenderedPageBreak/>
         <w:t>Примери</w:t>
       </w:r>
     </w:p>
@@ -12681,6 +12639,7 @@
                 <w:rFonts w:ascii="Consolas" w:hAnsi="Consolas" w:cs="Consolas"/>
                 <w:noProof/>
               </w:rPr>
+              <w:lastRenderedPageBreak/>
               <w:t>min even</w:t>
             </w:r>
           </w:p>
@@ -12724,6 +12683,7 @@
                 <w:rFonts w:ascii="Consolas" w:hAnsi="Consolas" w:cs="Consolas"/>
                 <w:noProof/>
               </w:rPr>
+              <w:lastRenderedPageBreak/>
               <w:t>3</w:t>
             </w:r>
           </w:p>
@@ -13161,7 +13121,7 @@
                       <w:txbxContent>
                         <w:p>
                           <w:pPr>
-                            <w:spacing w:before="0" w:after="0" w:line="240" w:lineRule="auto"/>
+                            <w:spacing w:after="0" w:line="240" w:lineRule="auto"/>
                             <w:rPr>
                               <w:sz w:val="17"/>
                               <w:szCs w:val="17"/>
@@ -13201,12 +13161,12 @@
               <v:stroke joinstyle="miter"/>
               <v:path gradientshapeok="t" o:connecttype="rect"/>
             </v:shapetype>
-            <v:shape id="Text Box 6" o:spid="_x0000_s1026" type="#_x0000_t202" style="position:absolute;margin-left:109.85pt;margin-top:28.05pt;width:40.15pt;height:13pt;z-index:251660288;visibility:visible;mso-wrap-style:square;mso-width-percent:0;mso-height-percent:0;mso-wrap-distance-left:9pt;mso-wrap-distance-top:0;mso-wrap-distance-right:9pt;mso-wrap-distance-bottom:0;mso-position-horizontal:absolute;mso-position-horizontal-relative:text;mso-position-vertical:absolute;mso-position-vertical-relative:text;mso-width-percent:0;mso-height-percent:0;mso-width-relative:page;mso-height-relative:page;v-text-anchor:middle" o:gfxdata="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" filled="f" stroked="f" strokeweight=".5pt">
+            <v:shape id="Text Box 6" o:spid="_x0000_s1026" type="#_x0000_t202" style="position:absolute;margin-left:109.85pt;margin-top:28.05pt;width:40.15pt;height:13pt;z-index:251660288;visibility:visible;mso-wrap-style:square;mso-width-percent:0;mso-height-percent:0;mso-wrap-distance-left:9pt;mso-wrap-distance-top:0;mso-wrap-distance-right:9pt;mso-wrap-distance-bottom:0;mso-position-horizontal:absolute;mso-position-horizontal-relative:text;mso-position-vertical:absolute;mso-position-vertical-relative:text;mso-width-percent:0;mso-height-percent:0;mso-width-relative:page;mso-height-relative:page;v-text-anchor:middle" o:gfxdata="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" filled="f" stroked="f" strokeweight=".5pt">
               <v:textbox inset=".5mm,0,0,0">
                 <w:txbxContent>
                   <w:p>
                     <w:pPr>
-                      <w:spacing w:before="0" w:after="0" w:line="240" w:lineRule="auto"/>
+                      <w:spacing w:after="0" w:line="240" w:lineRule="auto"/>
                       <w:rPr>
                         <w:sz w:val="17"/>
                         <w:szCs w:val="17"/>
@@ -13970,7 +13930,7 @@
         </mc:Choice>
         <mc:Fallback>
           <w:pict>
-            <v:shape w14:anchorId="2074F399" id="Text Box 16" o:spid="_x0000_s1027" type="#_x0000_t202" style="position:absolute;margin-left:109pt;margin-top:7pt;width:411.4pt;height:40.45pt;z-index:251657216;visibility:visible;mso-wrap-style:square;mso-width-percent:0;mso-height-percent:0;mso-wrap-distance-left:9pt;mso-wrap-distance-top:0;mso-wrap-distance-right:9pt;mso-wrap-distance-bottom:0;mso-position-horizontal:absolute;mso-position-horizontal-relative:text;mso-position-vertical:absolute;mso-position-vertical-relative:text;mso-width-percent:0;mso-height-percent:0;mso-width-relative:page;mso-height-relative:page;v-text-anchor:top" o:gfxdata="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" filled="f" stroked="f">
+            <v:shape w14:anchorId="2074F399" id="Text Box 16" o:spid="_x0000_s1027" type="#_x0000_t202" style="position:absolute;margin-left:109pt;margin-top:7pt;width:411.4pt;height:40.45pt;z-index:251657216;visibility:visible;mso-wrap-style:square;mso-width-percent:0;mso-height-percent:0;mso-wrap-distance-left:9pt;mso-wrap-distance-top:0;mso-wrap-distance-right:9pt;mso-wrap-distance-bottom:0;mso-position-horizontal:absolute;mso-position-horizontal-relative:text;mso-position-vertical:absolute;mso-position-vertical-relative:text;mso-width-percent:0;mso-height-percent:0;mso-width-relative:page;mso-height-relative:page;v-text-anchor:top" o:gfxdata="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" filled="f" stroked="f">
               <v:textbox inset=".5mm,1.2mm,.5mm,.5mm">
                 <w:txbxContent>
                   <w:p>
@@ -13989,21 +13949,12 @@
                       </w:rPr>
                       <w:t xml:space="preserve">© </w:t>
                     </w:r>
-                    <w:proofErr w:type="spellStart"/>
                     <w:r>
                       <w:rPr>
                         <w:sz w:val="17"/>
                         <w:szCs w:val="17"/>
                       </w:rPr>
-                      <w:t>SoftUni</w:t>
-                    </w:r>
-                    <w:proofErr w:type="spellEnd"/>
-                    <w:r>
-                      <w:rPr>
-                        <w:sz w:val="17"/>
-                        <w:szCs w:val="17"/>
-                      </w:rPr>
-                      <w:t xml:space="preserve"> – </w:t>
+                      <w:t xml:space="preserve">SoftUni – </w:t>
                     </w:r>
                     <w:hyperlink r:id="rId20" w:history="1">
                       <w:r>
@@ -14146,7 +14097,7 @@
                                   </pic:cNvPicPr>
                                 </pic:nvPicPr>
                                 <pic:blipFill>
-                                  <a:blip r:embed="rId21">
+                                  <a:blip r:embed="rId2">
                                     <a:extLst>
                                       <a:ext uri="{28A0092B-C50C-407E-A947-70E740481C1C}">
                                         <a14:useLocalDpi xmlns:a14="http://schemas.microsoft.com/office/drawing/2010/main" val="0"/>
@@ -14195,7 +14146,7 @@
                           <wp:extent cx="180000" cy="180000"/>
                           <wp:effectExtent l="0" t="0" r="0" b="0"/>
                           <wp:docPr id="2" name="Picture 2">
-                            <a:hlinkClick xmlns:a="http://schemas.openxmlformats.org/drawingml/2006/main" r:id="rId22"/>
+                            <a:hlinkClick xmlns:a="http://schemas.openxmlformats.org/drawingml/2006/main" r:id="rId3"/>
                           </wp:docPr>
                           <wp:cNvGraphicFramePr>
                             <a:graphicFrameLocks xmlns:a="http://schemas.openxmlformats.org/drawingml/2006/main" noChangeAspect="1"/>
@@ -14205,14 +14156,14 @@
                               <pic:pic xmlns:pic="http://schemas.openxmlformats.org/drawingml/2006/picture">
                                 <pic:nvPicPr>
                                   <pic:cNvPr id="2" name="Picture 2">
-                                    <a:hlinkClick r:id="rId22"/>
+                                    <a:hlinkClick r:id="rId3"/>
                                   </pic:cNvPr>
                                   <pic:cNvPicPr>
                                     <a:picLocks noChangeAspect="1" noChangeArrowheads="1"/>
                                   </pic:cNvPicPr>
                                 </pic:nvPicPr>
                                 <pic:blipFill>
-                                  <a:blip r:embed="rId23">
+                                  <a:blip r:embed="rId4">
                                     <a:extLst>
                                       <a:ext uri="{28A0092B-C50C-407E-A947-70E740481C1C}">
                                         <a14:useLocalDpi xmlns:a14="http://schemas.microsoft.com/office/drawing/2010/main" val="0"/>
@@ -14261,7 +14212,7 @@
                           <wp:extent cx="180000" cy="180000"/>
                           <wp:effectExtent l="0" t="0" r="0" b="0"/>
                           <wp:docPr id="5" name="Picture 5" title="Software University @ Facebook">
-                            <a:hlinkClick xmlns:a="http://schemas.openxmlformats.org/drawingml/2006/main" r:id="rId24"/>
+                            <a:hlinkClick xmlns:a="http://schemas.openxmlformats.org/drawingml/2006/main" r:id="rId5"/>
                           </wp:docPr>
                           <wp:cNvGraphicFramePr>
                             <a:graphicFrameLocks xmlns:a="http://schemas.openxmlformats.org/drawingml/2006/main" noChangeAspect="1"/>
@@ -14271,12 +14222,12 @@
                               <pic:pic xmlns:pic="http://schemas.openxmlformats.org/drawingml/2006/picture">
                                 <pic:nvPicPr>
                                   <pic:cNvPr id="5" name="Picture 5" title="Software University @ Facebook">
-                                    <a:hlinkClick r:id="rId24"/>
+                                    <a:hlinkClick r:id="rId5"/>
                                   </pic:cNvPr>
                                   <pic:cNvPicPr/>
                                 </pic:nvPicPr>
                                 <pic:blipFill>
-                                  <a:blip r:embed="rId25"/>
+                                  <a:blip r:embed="rId6"/>
                                   <a:stretch>
                                     <a:fillRect/>
                                   </a:stretch>
@@ -14314,7 +14265,7 @@
                           <wp:extent cx="180000" cy="180000"/>
                           <wp:effectExtent l="0" t="0" r="0" b="0"/>
                           <wp:docPr id="20" name="Picture 20">
-                            <a:hlinkClick xmlns:a="http://schemas.openxmlformats.org/drawingml/2006/main" r:id="rId26"/>
+                            <a:hlinkClick xmlns:a="http://schemas.openxmlformats.org/drawingml/2006/main" r:id="rId7"/>
                           </wp:docPr>
                           <wp:cNvGraphicFramePr>
                             <a:graphicFrameLocks xmlns:a="http://schemas.openxmlformats.org/drawingml/2006/main" noChangeAspect="1"/>
@@ -14324,20 +14275,20 @@
                               <pic:pic xmlns:pic="http://schemas.openxmlformats.org/drawingml/2006/picture">
                                 <pic:nvPicPr>
                                   <pic:cNvPr id="20" name="Picture 20">
-                                    <a:hlinkClick r:id="rId26"/>
+                                    <a:hlinkClick r:id="rId7"/>
                                   </pic:cNvPr>
                                   <pic:cNvPicPr>
                                     <a:picLocks noChangeAspect="1" noChangeArrowheads="1"/>
                                   </pic:cNvPicPr>
                                 </pic:nvPicPr>
                                 <pic:blipFill>
-                                  <a:blip r:embed="rId27">
+                                  <a:blip r:embed="rId8">
                                     <a:extLst>
                                       <a:ext uri="{28A0092B-C50C-407E-A947-70E740481C1C}">
                                         <a14:useLocalDpi xmlns:a14="http://schemas.microsoft.com/office/drawing/2010/main" val="0"/>
                                       </a:ext>
                                       <a:ext uri="{837473B0-CC2E-450A-ABE3-18F120FF3D39}">
-                                        <a1611:picAttrSrcUrl xmlns:a1611="http://schemas.microsoft.com/office/drawing/2016/11/main" r:id="rId28"/>
+                                        <a1611:picAttrSrcUrl xmlns:a1611="http://schemas.microsoft.com/office/drawing/2016/11/main" r:id="rId9"/>
                                       </a:ext>
                                     </a:extLst>
                                   </a:blip>
@@ -14383,7 +14334,7 @@
                           <wp:extent cx="180000" cy="180000"/>
                           <wp:effectExtent l="0" t="0" r="0" b="0"/>
                           <wp:docPr id="7" name="Picture 7" title="Software University @ Twitter">
-                            <a:hlinkClick xmlns:a="http://schemas.openxmlformats.org/drawingml/2006/main" r:id="rId29"/>
+                            <a:hlinkClick xmlns:a="http://schemas.openxmlformats.org/drawingml/2006/main" r:id="rId10"/>
                           </wp:docPr>
                           <wp:cNvGraphicFramePr>
                             <a:graphicFrameLocks xmlns:a="http://schemas.openxmlformats.org/drawingml/2006/main" noChangeAspect="1"/>
@@ -14393,12 +14344,12 @@
                               <pic:pic xmlns:pic="http://schemas.openxmlformats.org/drawingml/2006/picture">
                                 <pic:nvPicPr>
                                   <pic:cNvPr id="7" name="Picture 7" title="Software University @ Twitter">
-                                    <a:hlinkClick r:id="rId29"/>
+                                    <a:hlinkClick r:id="rId10"/>
                                   </pic:cNvPr>
                                   <pic:cNvPicPr/>
                                 </pic:nvPicPr>
                                 <pic:blipFill>
-                                  <a:blip r:embed="rId30"/>
+                                  <a:blip r:embed="rId11"/>
                                   <a:stretch>
                                     <a:fillRect/>
                                   </a:stretch>
@@ -14436,7 +14387,7 @@
                           <wp:extent cx="180000" cy="180000"/>
                           <wp:effectExtent l="0" t="0" r="0" b="0"/>
                           <wp:docPr id="17" name="Picture 17" title="Software University @ YouTube">
-                            <a:hlinkClick xmlns:a="http://schemas.openxmlformats.org/drawingml/2006/main" r:id="rId31"/>
+                            <a:hlinkClick xmlns:a="http://schemas.openxmlformats.org/drawingml/2006/main" r:id="rId12"/>
                           </wp:docPr>
                           <wp:cNvGraphicFramePr>
                             <a:graphicFrameLocks xmlns:a="http://schemas.openxmlformats.org/drawingml/2006/main" noChangeAspect="1"/>
@@ -14446,12 +14397,12 @@
                               <pic:pic xmlns:pic="http://schemas.openxmlformats.org/drawingml/2006/picture">
                                 <pic:nvPicPr>
                                   <pic:cNvPr id="17" name="Picture 17" title="Software University @ YouTube">
-                                    <a:hlinkClick r:id="rId31"/>
+                                    <a:hlinkClick r:id="rId12"/>
                                   </pic:cNvPr>
                                   <pic:cNvPicPr/>
                                 </pic:nvPicPr>
                                 <pic:blipFill>
-                                  <a:blip r:embed="rId32"/>
+                                  <a:blip r:embed="rId13"/>
                                   <a:stretch>
                                     <a:fillRect/>
                                   </a:stretch>
@@ -14489,7 +14440,7 @@
                           <wp:extent cx="180000" cy="180000"/>
                           <wp:effectExtent l="0" t="0" r="0" b="0"/>
                           <wp:docPr id="21" name="Picture 21">
-                            <a:hlinkClick xmlns:a="http://schemas.openxmlformats.org/drawingml/2006/main" r:id="rId33"/>
+                            <a:hlinkClick xmlns:a="http://schemas.openxmlformats.org/drawingml/2006/main" r:id="rId14"/>
                           </wp:docPr>
                           <wp:cNvGraphicFramePr>
                             <a:graphicFrameLocks xmlns:a="http://schemas.openxmlformats.org/drawingml/2006/main" noChangeAspect="1"/>
@@ -14499,14 +14450,14 @@
                               <pic:pic xmlns:pic="http://schemas.openxmlformats.org/drawingml/2006/picture">
                                 <pic:nvPicPr>
                                   <pic:cNvPr id="21" name="Picture 21">
-                                    <a:hlinkClick r:id="rId33"/>
+                                    <a:hlinkClick r:id="rId14"/>
                                   </pic:cNvPr>
                                   <pic:cNvPicPr>
                                     <a:picLocks noChangeAspect="1" noChangeArrowheads="1"/>
                                   </pic:cNvPicPr>
                                 </pic:nvPicPr>
                                 <pic:blipFill rotWithShape="1">
-                                  <a:blip r:embed="rId34">
+                                  <a:blip r:embed="rId15">
                                     <a:extLst>
                                       <a:ext uri="{28A0092B-C50C-407E-A947-70E740481C1C}">
                                         <a14:useLocalDpi xmlns:a14="http://schemas.microsoft.com/office/drawing/2010/main" val="0"/>
@@ -14558,7 +14509,7 @@
                           <wp:extent cx="180000" cy="180000"/>
                           <wp:effectExtent l="0" t="0" r="0" b="0"/>
                           <wp:docPr id="22" name="Picture 22">
-                            <a:hlinkClick xmlns:a="http://schemas.openxmlformats.org/drawingml/2006/main" r:id="rId35"/>
+                            <a:hlinkClick xmlns:a="http://schemas.openxmlformats.org/drawingml/2006/main" r:id="rId16"/>
                           </wp:docPr>
                           <wp:cNvGraphicFramePr>
                             <a:graphicFrameLocks xmlns:a="http://schemas.openxmlformats.org/drawingml/2006/main" noChangeAspect="1"/>
@@ -14568,14 +14519,14 @@
                               <pic:pic xmlns:pic="http://schemas.openxmlformats.org/drawingml/2006/picture">
                                 <pic:nvPicPr>
                                   <pic:cNvPr id="22" name="Picture 22">
-                                    <a:hlinkClick r:id="rId35"/>
+                                    <a:hlinkClick r:id="rId16"/>
                                   </pic:cNvPr>
                                   <pic:cNvPicPr>
                                     <a:picLocks noChangeAspect="1" noChangeArrowheads="1"/>
                                   </pic:cNvPicPr>
                                 </pic:nvPicPr>
                                 <pic:blipFill>
-                                  <a:blip r:embed="rId36">
+                                  <a:blip r:embed="rId17">
                                     <a:extLst>
                                       <a:ext uri="{28A0092B-C50C-407E-A947-70E740481C1C}">
                                         <a14:useLocalDpi xmlns:a14="http://schemas.microsoft.com/office/drawing/2010/main" val="0"/>
@@ -14624,7 +14575,7 @@
                           <wp:extent cx="180000" cy="180000"/>
                           <wp:effectExtent l="0" t="0" r="0" b="0"/>
                           <wp:docPr id="23" name="Picture 23" title="Software University: Email Us">
-                            <a:hlinkClick xmlns:a="http://schemas.openxmlformats.org/drawingml/2006/main" r:id="rId37"/>
+                            <a:hlinkClick xmlns:a="http://schemas.openxmlformats.org/drawingml/2006/main" r:id="rId18"/>
                           </wp:docPr>
                           <wp:cNvGraphicFramePr>
                             <a:graphicFrameLocks xmlns:a="http://schemas.openxmlformats.org/drawingml/2006/main" noChangeAspect="1"/>
@@ -14634,12 +14585,12 @@
                               <pic:pic xmlns:pic="http://schemas.openxmlformats.org/drawingml/2006/picture">
                                 <pic:nvPicPr>
                                   <pic:cNvPr id="23" name="Picture 23" title="Software University: Email Us">
-                                    <a:hlinkClick r:id="rId37"/>
+                                    <a:hlinkClick r:id="rId18"/>
                                   </pic:cNvPr>
                                   <pic:cNvPicPr/>
                                 </pic:nvPicPr>
                                 <pic:blipFill>
-                                  <a:blip r:embed="rId38"/>
+                                  <a:blip r:embed="rId19"/>
                                   <a:stretch>
                                     <a:fillRect/>
                                   </a:stretch>
@@ -14701,7 +14652,7 @@
                   </pic:cNvPicPr>
                 </pic:nvPicPr>
                 <pic:blipFill>
-                  <a:blip r:embed="rId39">
+                  <a:blip r:embed="rId21">
                     <a:extLst>
                       <a:ext uri="{28A0092B-C50C-407E-A947-70E740481C1C}">
                         <a14:useLocalDpi xmlns:a14="http://schemas.microsoft.com/office/drawing/2010/main" val="0"/>
@@ -14807,7 +14758,7 @@
         </mc:Choice>
         <mc:Fallback>
           <w:pict>
-            <v:line w14:anchorId="60BE7D18" id="Straight Connector 19" o:spid="_x0000_s1026" style="position:absolute;flip:y;z-index:251622400;visibility:visible;mso-wrap-style:square;mso-width-percent:0;mso-height-percent:0;mso-wrap-distance-left:9pt;mso-wrap-distance-top:0;mso-wrap-distance-right:9pt;mso-wrap-distance-bottom:0;mso-position-horizontal:absolute;mso-position-horizontal-relative:text;mso-position-vertical:absolute;mso-position-vertical-relative:text;mso-width-percent:0;mso-height-percent:0;mso-width-relative:page;mso-height-relative:page" from="-.1pt,5.2pt" to="520.7pt,5.2pt" o:gfxdata="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" strokecolor="#974706 [1609]" strokeweight="1pt">
+            <v:line w14:anchorId="74CDDD00" id="Straight Connector 19" o:spid="_x0000_s1026" style="position:absolute;flip:y;z-index:251622400;visibility:visible;mso-wrap-style:square;mso-width-percent:0;mso-height-percent:0;mso-wrap-distance-left:9pt;mso-wrap-distance-top:0;mso-wrap-distance-right:9pt;mso-wrap-distance-bottom:0;mso-position-horizontal:absolute;mso-position-horizontal-relative:text;mso-position-vertical:absolute;mso-position-vertical-relative:text;mso-width-percent:0;mso-height-percent:0;mso-width-relative:page;mso-height-relative:page" from="-.1pt,5.2pt" to="520.7pt,5.2pt" o:gfxdata="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" strokecolor="#974706 [1609]" strokeweight="1pt">
               <v:stroke endcap="round"/>
             </v:line>
           </w:pict>
@@ -14986,7 +14937,7 @@
         </mc:Choice>
         <mc:Fallback>
           <w:pict>
-            <v:shape w14:anchorId="60DB5C39" id="Text Box 4" o:spid="_x0000_s1028" type="#_x0000_t202" style="position:absolute;margin-left:444.65pt;margin-top:26.95pt;width:70.9pt;height:15.9pt;z-index:251663360;visibility:visible;mso-wrap-style:square;mso-width-percent:0;mso-height-percent:0;mso-wrap-distance-left:9pt;mso-wrap-distance-top:0;mso-wrap-distance-right:9pt;mso-wrap-distance-bottom:0;mso-position-horizontal:absolute;mso-position-horizontal-relative:text;mso-position-vertical:absolute;mso-position-vertical-relative:text;mso-width-percent:0;mso-height-percent:0;mso-width-relative:page;mso-height-relative:page;v-text-anchor:middle" o:gfxdata="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" filled="f" stroked="f" strokeweight=".5pt">
+            <v:shape w14:anchorId="60DB5C39" id="Text Box 4" o:spid="_x0000_s1028" type="#_x0000_t202" style="position:absolute;margin-left:444.65pt;margin-top:26.95pt;width:70.9pt;height:15.9pt;z-index:251663360;visibility:visible;mso-wrap-style:square;mso-width-percent:0;mso-height-percent:0;mso-wrap-distance-left:9pt;mso-wrap-distance-top:0;mso-wrap-distance-right:9pt;mso-wrap-distance-bottom:0;mso-position-horizontal:absolute;mso-position-horizontal-relative:text;mso-position-vertical:absolute;mso-position-vertical-relative:text;mso-width-percent:0;mso-height-percent:0;mso-width-relative:page;mso-height-relative:page;v-text-anchor:middle" o:gfxdata="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" filled="f" stroked="f" strokeweight=".5pt">
               <v:textbox inset="0,0,0,0">
                 <w:txbxContent>
                   <w:p>
@@ -17163,9 +17114,6 @@
     <w:name w:val="Normal"/>
     <w:qFormat/>
     <w:rsid w:val="008063E1"/>
-    <w:pPr>
-      <w:spacing w:before="80" w:after="120"/>
-    </w:pPr>
   </w:style>
   <w:style w:type="paragraph" w:styleId="Heading1">
     <w:name w:val="heading 1"/>
@@ -17196,14 +17144,15 @@
     <w:link w:val="Heading2Char"/>
     <w:uiPriority w:val="9"/>
     <w:qFormat/>
-    <w:rsid w:val="006E55B4"/>
+    <w:rsid w:val="00BB3FD6"/>
     <w:pPr>
       <w:keepNext/>
       <w:keepLines/>
       <w:numPr>
         <w:numId w:val="1"/>
       </w:numPr>
-      <w:spacing w:before="200" w:after="40"/>
+      <w:spacing w:before="400" w:after="40"/>
+      <w:ind w:left="357" w:hanging="357"/>
       <w:outlineLvl w:val="1"/>
     </w:pPr>
     <w:rPr>
@@ -17220,14 +17169,16 @@
     <w:basedOn w:val="Normal"/>
     <w:next w:val="Normal"/>
     <w:link w:val="Heading3Char"/>
+    <w:autoRedefine/>
     <w:uiPriority w:val="9"/>
     <w:unhideWhenUsed/>
     <w:qFormat/>
-    <w:rsid w:val="008C5930"/>
+    <w:rsid w:val="002267A3"/>
     <w:pPr>
       <w:keepNext/>
       <w:keepLines/>
-      <w:spacing w:before="120" w:after="40"/>
+      <w:spacing w:before="300" w:after="0" w:line="240" w:lineRule="auto"/>
+      <w:jc w:val="both"/>
       <w:outlineLvl w:val="2"/>
     </w:pPr>
     <w:rPr>
@@ -17414,7 +17365,7 @@
     <w:basedOn w:val="DefaultParagraphFont"/>
     <w:link w:val="Heading2"/>
     <w:uiPriority w:val="9"/>
-    <w:rsid w:val="006E55B4"/>
+    <w:rsid w:val="00BB3FD6"/>
     <w:rPr>
       <w:rFonts w:eastAsiaTheme="majorEastAsia" w:cstheme="majorBidi"/>
       <w:b/>
@@ -17455,7 +17406,7 @@
     <w:basedOn w:val="DefaultParagraphFont"/>
     <w:link w:val="Heading3"/>
     <w:uiPriority w:val="9"/>
-    <w:rsid w:val="008C5930"/>
+    <w:rsid w:val="002267A3"/>
     <w:rPr>
       <w:rFonts w:eastAsiaTheme="majorEastAsia" w:cstheme="majorBidi"/>
       <w:b/>
@@ -17569,7 +17520,6 @@
     <w:rsid w:val="005054C7"/>
     <w:pPr>
       <w:suppressLineNumbers/>
-      <w:spacing w:before="0" w:after="200"/>
     </w:pPr>
     <w:rPr>
       <w:rFonts w:cs="FreeSans"/>
@@ -17625,6 +17575,16 @@
         <w:insideV w:val="single" w:sz="4" w:space="0" w:color="auto"/>
       </w:tblBorders>
     </w:tblPr>
+  </w:style>
+  <w:style w:type="paragraph" w:styleId="Revision">
+    <w:name w:val="Revision"/>
+    <w:hidden/>
+    <w:uiPriority w:val="99"/>
+    <w:semiHidden/>
+    <w:rsid w:val="00FE0FF0"/>
+    <w:pPr>
+      <w:spacing w:after="0" w:line="240" w:lineRule="auto"/>
+    </w:pPr>
   </w:style>
 </w:styles>
 </file>

</xml_diff>